<commit_message>
Upgrade: integraciones con redes sociales
</commit_message>
<xml_diff>
--- a/documentos/Contrato Desarrollo Web Multiservice.docx
+++ b/documentos/Contrato Desarrollo Web Multiservice.docx
@@ -423,7 +423,13 @@
         <w:rPr>
           <w:lang w:val="es-HN"/>
         </w:rPr>
-        <w:t xml:space="preserve">semanal </w:t>
+        <w:t>mensual</w:t>
+      </w:r>
+      <w:r>
+        <w:rPr>
+          <w:lang w:val="es-HN"/>
+        </w:rPr>
+        <w:t xml:space="preserve"> </w:t>
       </w:r>
       <w:r>
         <w:rPr>
@@ -511,7 +517,13 @@
         <w:rPr>
           <w:lang w:val="es-HN"/>
         </w:rPr>
-        <w:t>5,000</w:t>
+        <w:t>7</w:t>
+      </w:r>
+      <w:r>
+        <w:rPr>
+          <w:lang w:val="es-HN"/>
+        </w:rPr>
+        <w:t>,000</w:t>
       </w:r>
       <w:r>
         <w:rPr>
@@ -569,13 +581,31 @@
         <w:rPr>
           <w:lang w:val="es-HN"/>
         </w:rPr>
-        <w:t>500</w:t>
+        <w:t>1</w:t>
       </w:r>
       <w:r>
         <w:rPr>
           <w:lang w:val="es-HN"/>
         </w:rPr>
-        <w:t xml:space="preserve"> por evento, tomando en cuenta las actividades de inclusión de nuevos inmuebles a la página web, eliminación de inmuebles antiguos y la actualización de medios que el CONTRATANTE necesite como insumos para el negocio.</w:t>
+        <w:t>,</w:t>
+      </w:r>
+      <w:r>
+        <w:rPr>
+          <w:lang w:val="es-HN"/>
+        </w:rPr>
+        <w:t>0</w:t>
+      </w:r>
+      <w:r>
+        <w:rPr>
+          <w:lang w:val="es-HN"/>
+        </w:rPr>
+        <w:t>00</w:t>
+      </w:r>
+      <w:r>
+        <w:rPr>
+          <w:lang w:val="es-HN"/>
+        </w:rPr>
+        <w:t xml:space="preserve"> por evento tomando en cuenta las actividades de inclusión de nuevos inmuebles a la página web, eliminación de inmuebles antiguos y la actualización de medios que el CONTRATANTE necesite como insumos para el negocio.</w:t>
       </w:r>
     </w:p>
     <w:p>
@@ -594,31 +624,7 @@
           <w:szCs w:val="22"/>
           <w:lang w:val="es-HN"/>
         </w:rPr>
-        <w:t xml:space="preserve">CLÁUSULA </w:t>
-      </w:r>
-      <w:r>
-        <w:rPr>
-          <w:sz w:val="22"/>
-          <w:szCs w:val="22"/>
-          <w:lang w:val="es-HN"/>
-        </w:rPr>
-        <w:t>SEXTA</w:t>
-      </w:r>
-      <w:r>
-        <w:rPr>
-          <w:sz w:val="22"/>
-          <w:szCs w:val="22"/>
-          <w:lang w:val="es-HN"/>
-        </w:rPr>
-        <w:t xml:space="preserve">: </w:t>
-      </w:r>
-      <w:r>
-        <w:rPr>
-          <w:sz w:val="22"/>
-          <w:szCs w:val="22"/>
-          <w:lang w:val="es-HN"/>
-        </w:rPr>
-        <w:t>FORMATOS</w:t>
+        <w:t>CLÁUSULA SEXTA: FORMATOS</w:t>
       </w:r>
       <w:r>
         <w:rPr>

</xml_diff>

<commit_message>
Upgrade: re verifica opciones de deploy
</commit_message>
<xml_diff>
--- a/documentos/Contrato Desarrollo Web Multiservice.docx
+++ b/documentos/Contrato Desarrollo Web Multiservice.docx
@@ -183,6 +183,10 @@
     <w:p>
       <w:pPr>
         <w:pStyle w:val="ListNumber"/>
+        <w:numPr>
+          <w:ilvl w:val="0"/>
+          <w:numId w:val="0"/>
+        </w:numPr>
         <w:jc w:val="both"/>
         <w:rPr>
           <w:lang w:val="es-HN"/>
@@ -198,6 +202,10 @@
     <w:p>
       <w:pPr>
         <w:pStyle w:val="ListNumber"/>
+        <w:numPr>
+          <w:ilvl w:val="0"/>
+          <w:numId w:val="0"/>
+        </w:numPr>
         <w:jc w:val="both"/>
         <w:rPr>
           <w:lang w:val="es-HN"/>
@@ -213,6 +221,10 @@
     <w:p>
       <w:pPr>
         <w:pStyle w:val="ListNumber"/>
+        <w:numPr>
+          <w:ilvl w:val="0"/>
+          <w:numId w:val="0"/>
+        </w:numPr>
         <w:jc w:val="both"/>
         <w:rPr>
           <w:lang w:val="es-HN"/>
@@ -228,6 +240,10 @@
     <w:p>
       <w:pPr>
         <w:pStyle w:val="ListNumber"/>
+        <w:numPr>
+          <w:ilvl w:val="0"/>
+          <w:numId w:val="0"/>
+        </w:numPr>
         <w:jc w:val="both"/>
         <w:rPr>
           <w:lang w:val="es-HN"/>
@@ -243,6 +259,10 @@
     <w:p>
       <w:pPr>
         <w:pStyle w:val="ListNumber"/>
+        <w:numPr>
+          <w:ilvl w:val="0"/>
+          <w:numId w:val="0"/>
+        </w:numPr>
         <w:jc w:val="both"/>
         <w:rPr>
           <w:lang w:val="es-HN"/>
@@ -258,6 +278,10 @@
     <w:p>
       <w:pPr>
         <w:pStyle w:val="ListNumber"/>
+        <w:numPr>
+          <w:ilvl w:val="0"/>
+          <w:numId w:val="0"/>
+        </w:numPr>
         <w:jc w:val="both"/>
         <w:rPr>
           <w:lang w:val="es-HN"/>

</xml_diff>